<commit_message>
major style and nav nightmare
</commit_message>
<xml_diff>
--- a/site resources.docx
+++ b/site resources.docx
@@ -136,8 +136,24 @@
       </w:hyperlink>
     </w:p>
     <w:p>
+      <w:hyperlink r:id="rId14" w:history="1">
+        <w:r>
+          <w:rPr>
+            <w:rStyle w:val="Hyperlink"/>
+          </w:rPr>
+          <w:t>https://developers.google.com/maps/documentation/javascript/examples/circle-simple</w:t>
+        </w:r>
+      </w:hyperlink>
+    </w:p>
+    <w:p/>
+    <w:p>
       <w:r>
-        <w:t>https://developers.google.com/maps/documentation/javascript/examples/circle-simple</w:t>
+        <w:t>Responsive patterns</w:t>
+      </w:r>
+    </w:p>
+    <w:p>
+      <w:r>
+        <w:t>https://bradfrost.github.io/this-is-responsive/patterns.html</w:t>
       </w:r>
       <w:bookmarkStart w:id="0" w:name="_GoBack"/>
       <w:bookmarkEnd w:id="0"/>

</xml_diff>